<commit_message>
finished views, added security roles
</commit_message>
<xml_diff>
--- a/Assignment3/Portfolio2022/BCDE214PortfolioAssignment2022S2AppendixA.docx
+++ b/Assignment3/Portfolio2022/BCDE214PortfolioAssignment2022S2AppendixA.docx
@@ -745,6 +745,7 @@
           <w:bCs/>
           <w:sz w:val="22"/>
           <w:szCs w:val="22"/>
+          <w:highlight w:val="green"/>
         </w:rPr>
       </w:pPr>
       <w:r>
@@ -754,6 +755,7 @@
           <w:bCs/>
           <w:sz w:val="22"/>
           <w:szCs w:val="22"/>
+          <w:highlight w:val="green"/>
         </w:rPr>
         <w:t>Users and Security</w:t>
       </w:r>
@@ -764,13 +766,15 @@
           <w:rFonts w:ascii="Arial" w:hAnsi="Arial" w:cs="Arial"/>
           <w:sz w:val="22"/>
           <w:szCs w:val="22"/>
-        </w:rPr>
-      </w:pPr>
-      <w:r>
-        <w:rPr>
-          <w:rFonts w:ascii="Arial" w:hAnsi="Arial" w:cs="Arial"/>
-          <w:sz w:val="22"/>
-          <w:szCs w:val="22"/>
+          <w:highlight w:val="green"/>
+        </w:rPr>
+      </w:pPr>
+      <w:r>
+        <w:rPr>
+          <w:rFonts w:ascii="Arial" w:hAnsi="Arial" w:cs="Arial"/>
+          <w:sz w:val="22"/>
+          <w:szCs w:val="22"/>
+          <w:highlight w:val="green"/>
         </w:rPr>
         <w:t xml:space="preserve">The database will not be directly accessed by the </w:t>
       </w:r>
@@ -779,6 +783,7 @@
           <w:rFonts w:ascii="Arial" w:hAnsi="Arial" w:cs="Arial"/>
           <w:sz w:val="22"/>
           <w:szCs w:val="22"/>
+          <w:highlight w:val="green"/>
         </w:rPr>
         <w:t>public</w:t>
       </w:r>
@@ -787,6 +792,7 @@
           <w:rFonts w:ascii="Arial" w:hAnsi="Arial" w:cs="Arial"/>
           <w:sz w:val="22"/>
           <w:szCs w:val="22"/>
+          <w:highlight w:val="green"/>
         </w:rPr>
         <w:t>, but only through stored procedures.  The developer (who do</w:t>
       </w:r>
@@ -795,6 +801,7 @@
           <w:rFonts w:ascii="Arial" w:hAnsi="Arial" w:cs="Arial"/>
           <w:sz w:val="22"/>
           <w:szCs w:val="22"/>
+          <w:highlight w:val="green"/>
         </w:rPr>
         <w:t>es</w:t>
       </w:r>
@@ -803,6 +810,7 @@
           <w:rFonts w:ascii="Arial" w:hAnsi="Arial" w:cs="Arial"/>
           <w:sz w:val="22"/>
           <w:szCs w:val="22"/>
+          <w:highlight w:val="green"/>
         </w:rPr>
         <w:t xml:space="preserve"> not really care about security) has written some stored procedures.  Be aware of the potential for SQL injections.</w:t>
       </w:r>
@@ -818,29 +826,24 @@
           <w:rFonts w:ascii="Arial" w:hAnsi="Arial" w:cs="Arial"/>
           <w:sz w:val="22"/>
           <w:szCs w:val="22"/>
-        </w:rPr>
-      </w:pPr>
-      <w:r>
-        <w:rPr>
-          <w:rFonts w:ascii="Arial" w:hAnsi="Arial" w:cs="Arial"/>
-          <w:sz w:val="22"/>
-          <w:szCs w:val="22"/>
-        </w:rPr>
-        <w:t xml:space="preserve">Produce a document recommending a </w:t>
-      </w:r>
-      <w:r>
-        <w:rPr>
-          <w:rFonts w:ascii="Arial" w:hAnsi="Arial" w:cs="Arial"/>
-          <w:sz w:val="22"/>
-          <w:szCs w:val="22"/>
-        </w:rPr>
-        <w:t xml:space="preserve">security </w:t>
-      </w:r>
-      <w:r>
-        <w:rPr>
-          <w:rFonts w:ascii="Arial" w:hAnsi="Arial" w:cs="Arial"/>
-          <w:sz w:val="22"/>
-          <w:szCs w:val="22"/>
+          <w:highlight w:val="green"/>
+        </w:rPr>
+      </w:pPr>
+      <w:r>
+        <w:rPr>
+          <w:rFonts w:ascii="Arial" w:hAnsi="Arial" w:cs="Arial"/>
+          <w:sz w:val="22"/>
+          <w:szCs w:val="22"/>
+          <w:highlight w:val="green"/>
+        </w:rPr>
+        <w:t xml:space="preserve">Produce a document recommending a security </w:t>
+      </w:r>
+      <w:r>
+        <w:rPr>
+          <w:rFonts w:ascii="Arial" w:hAnsi="Arial" w:cs="Arial"/>
+          <w:sz w:val="22"/>
+          <w:szCs w:val="22"/>
+          <w:highlight w:val="green"/>
         </w:rPr>
         <w:t>setting</w:t>
       </w:r>
@@ -849,22 +852,16 @@
           <w:rFonts w:ascii="Arial" w:hAnsi="Arial" w:cs="Arial"/>
           <w:sz w:val="22"/>
           <w:szCs w:val="22"/>
-        </w:rPr>
-        <w:t xml:space="preserve">.  This should </w:t>
-      </w:r>
-      <w:r>
-        <w:rPr>
-          <w:rFonts w:ascii="Arial" w:hAnsi="Arial" w:cs="Arial"/>
-          <w:sz w:val="22"/>
-          <w:szCs w:val="22"/>
-        </w:rPr>
-        <w:t>describe what Users and Roles the database needs, and the rights these Users and Roles will require.</w:t>
-      </w:r>
-      <w:r>
-        <w:rPr>
-          <w:rFonts w:ascii="Arial" w:hAnsi="Arial" w:cs="Arial"/>
-          <w:sz w:val="22"/>
-          <w:szCs w:val="22"/>
+          <w:highlight w:val="green"/>
+        </w:rPr>
+        <w:t>.  This should describe what Users and Roles the database needs, and the rights these Users and Roles will require.</w:t>
+      </w:r>
+      <w:r>
+        <w:rPr>
+          <w:rFonts w:ascii="Arial" w:hAnsi="Arial" w:cs="Arial"/>
+          <w:sz w:val="22"/>
+          <w:szCs w:val="22"/>
+          <w:highlight w:val="green"/>
         </w:rPr>
         <w:t xml:space="preserve">  You will probably </w:t>
       </w:r>
@@ -873,6 +870,7 @@
           <w:rFonts w:ascii="Arial" w:hAnsi="Arial" w:cs="Arial"/>
           <w:sz w:val="22"/>
           <w:szCs w:val="22"/>
+          <w:highlight w:val="green"/>
         </w:rPr>
         <w:t>enhance this policy when Views are introduced to your system.</w:t>
       </w:r>
@@ -888,13 +886,15 @@
           <w:rFonts w:ascii="Arial" w:hAnsi="Arial" w:cs="Arial"/>
           <w:sz w:val="22"/>
           <w:szCs w:val="22"/>
-        </w:rPr>
-      </w:pPr>
-      <w:r>
-        <w:rPr>
-          <w:rFonts w:ascii="Arial" w:hAnsi="Arial" w:cs="Arial"/>
-          <w:sz w:val="22"/>
-          <w:szCs w:val="22"/>
+          <w:highlight w:val="green"/>
+        </w:rPr>
+      </w:pPr>
+      <w:r>
+        <w:rPr>
+          <w:rFonts w:ascii="Arial" w:hAnsi="Arial" w:cs="Arial"/>
+          <w:sz w:val="22"/>
+          <w:szCs w:val="22"/>
+          <w:highlight w:val="green"/>
         </w:rPr>
         <w:t>Write well documented script(s) implementing your security policy.  You may wish to produce these by reverse engineering, but you will need to document them to show full understanding.</w:t>
       </w:r>
@@ -1246,6 +1246,7 @@
           <w:rFonts w:ascii="Arial" w:hAnsi="Arial" w:cs="Arial"/>
           <w:sz w:val="22"/>
           <w:szCs w:val="22"/>
+          <w:highlight w:val="yellow"/>
           <w:lang w:val="en-NZ"/>
         </w:rPr>
       </w:pPr>
@@ -1254,6 +1255,7 @@
           <w:rFonts w:ascii="Arial" w:hAnsi="Arial" w:cs="Arial"/>
           <w:sz w:val="22"/>
           <w:szCs w:val="22"/>
+          <w:highlight w:val="yellow"/>
           <w:lang w:val="en-NZ"/>
         </w:rPr>
         <w:t>A view showing the number of sessions and the number of vaccines all vaccinators have done.  Include those vaccinators that have yet to vaccinate anybody.</w:t>
@@ -1898,13 +1900,15 @@
           <w:rFonts w:ascii="Arial" w:hAnsi="Arial" w:cs="Arial"/>
           <w:sz w:val="22"/>
           <w:szCs w:val="22"/>
-        </w:rPr>
-      </w:pPr>
-      <w:r>
-        <w:rPr>
-          <w:rFonts w:ascii="Arial" w:hAnsi="Arial" w:cs="Arial"/>
-          <w:sz w:val="22"/>
-          <w:szCs w:val="22"/>
+          <w:highlight w:val="green"/>
+        </w:rPr>
+      </w:pPr>
+      <w:r>
+        <w:rPr>
+          <w:rFonts w:ascii="Arial" w:hAnsi="Arial" w:cs="Arial"/>
+          <w:sz w:val="22"/>
+          <w:szCs w:val="22"/>
+          <w:highlight w:val="green"/>
         </w:rPr>
         <w:t>Users and Security</w:t>
       </w:r>
@@ -1913,6 +1917,7 @@
           <w:rFonts w:ascii="Arial" w:hAnsi="Arial" w:cs="Arial"/>
           <w:sz w:val="22"/>
           <w:szCs w:val="22"/>
+          <w:highlight w:val="green"/>
         </w:rPr>
         <w:tab/>
       </w:r>
@@ -1921,6 +1926,7 @@
           <w:rFonts w:ascii="Arial" w:hAnsi="Arial" w:cs="Arial"/>
           <w:sz w:val="22"/>
           <w:szCs w:val="22"/>
+          <w:highlight w:val="green"/>
         </w:rPr>
         <w:tab/>
       </w:r>
@@ -1929,6 +1935,7 @@
           <w:rFonts w:ascii="Arial" w:hAnsi="Arial" w:cs="Arial"/>
           <w:sz w:val="22"/>
           <w:szCs w:val="22"/>
+          <w:highlight w:val="green"/>
         </w:rPr>
         <w:tab/>
       </w:r>
@@ -1937,6 +1944,7 @@
           <w:rFonts w:ascii="Arial" w:hAnsi="Arial" w:cs="Arial"/>
           <w:sz w:val="22"/>
           <w:szCs w:val="22"/>
+          <w:highlight w:val="green"/>
         </w:rPr>
         <w:tab/>
       </w:r>
@@ -1945,6 +1953,7 @@
           <w:rFonts w:ascii="Arial" w:hAnsi="Arial" w:cs="Arial"/>
           <w:sz w:val="22"/>
           <w:szCs w:val="22"/>
+          <w:highlight w:val="green"/>
         </w:rPr>
         <w:t>8</w:t>
       </w:r>
@@ -1953,6 +1962,7 @@
           <w:rFonts w:ascii="Arial" w:hAnsi="Arial" w:cs="Arial"/>
           <w:sz w:val="22"/>
           <w:szCs w:val="22"/>
+          <w:highlight w:val="green"/>
         </w:rPr>
         <w:t xml:space="preserve"> marks</w:t>
       </w:r>
@@ -1963,13 +1973,15 @@
           <w:rFonts w:ascii="Arial" w:hAnsi="Arial" w:cs="Arial"/>
           <w:sz w:val="22"/>
           <w:szCs w:val="22"/>
-        </w:rPr>
-      </w:pPr>
-      <w:r>
-        <w:rPr>
-          <w:rFonts w:ascii="Arial" w:hAnsi="Arial" w:cs="Arial"/>
-          <w:sz w:val="22"/>
-          <w:szCs w:val="22"/>
+          <w:highlight w:val="green"/>
+        </w:rPr>
+      </w:pPr>
+      <w:r>
+        <w:rPr>
+          <w:rFonts w:ascii="Arial" w:hAnsi="Arial" w:cs="Arial"/>
+          <w:sz w:val="22"/>
+          <w:szCs w:val="22"/>
+          <w:highlight w:val="green"/>
         </w:rPr>
         <w:tab/>
         <w:t>Users</w:t>
@@ -1979,6 +1991,7 @@
           <w:rFonts w:ascii="Arial" w:hAnsi="Arial" w:cs="Arial"/>
           <w:sz w:val="22"/>
           <w:szCs w:val="22"/>
+          <w:highlight w:val="green"/>
         </w:rPr>
         <w:tab/>
       </w:r>
@@ -1987,6 +2000,7 @@
           <w:rFonts w:ascii="Arial" w:hAnsi="Arial" w:cs="Arial"/>
           <w:sz w:val="22"/>
           <w:szCs w:val="22"/>
+          <w:highlight w:val="green"/>
         </w:rPr>
         <w:tab/>
       </w:r>
@@ -1995,6 +2009,7 @@
           <w:rFonts w:ascii="Arial" w:hAnsi="Arial" w:cs="Arial"/>
           <w:sz w:val="22"/>
           <w:szCs w:val="22"/>
+          <w:highlight w:val="green"/>
         </w:rPr>
         <w:tab/>
       </w:r>
@@ -2003,6 +2018,7 @@
           <w:rFonts w:ascii="Arial" w:hAnsi="Arial" w:cs="Arial"/>
           <w:sz w:val="22"/>
           <w:szCs w:val="22"/>
+          <w:highlight w:val="green"/>
         </w:rPr>
         <w:t>2</w:t>
       </w:r>
@@ -2011,6 +2027,7 @@
           <w:rFonts w:ascii="Arial" w:hAnsi="Arial" w:cs="Arial"/>
           <w:sz w:val="22"/>
           <w:szCs w:val="22"/>
+          <w:highlight w:val="green"/>
         </w:rPr>
         <w:t xml:space="preserve"> marks</w:t>
       </w:r>
@@ -2021,13 +2038,15 @@
           <w:rFonts w:ascii="Arial" w:hAnsi="Arial" w:cs="Arial"/>
           <w:sz w:val="22"/>
           <w:szCs w:val="22"/>
-        </w:rPr>
-      </w:pPr>
-      <w:r>
-        <w:rPr>
-          <w:rFonts w:ascii="Arial" w:hAnsi="Arial" w:cs="Arial"/>
-          <w:sz w:val="22"/>
-          <w:szCs w:val="22"/>
+          <w:highlight w:val="green"/>
+        </w:rPr>
+      </w:pPr>
+      <w:r>
+        <w:rPr>
+          <w:rFonts w:ascii="Arial" w:hAnsi="Arial" w:cs="Arial"/>
+          <w:sz w:val="22"/>
+          <w:szCs w:val="22"/>
+          <w:highlight w:val="green"/>
         </w:rPr>
         <w:tab/>
         <w:t>Roles</w:t>
@@ -2037,6 +2056,7 @@
           <w:rFonts w:ascii="Arial" w:hAnsi="Arial" w:cs="Arial"/>
           <w:sz w:val="22"/>
           <w:szCs w:val="22"/>
+          <w:highlight w:val="green"/>
         </w:rPr>
         <w:tab/>
       </w:r>
@@ -2045,6 +2065,7 @@
           <w:rFonts w:ascii="Arial" w:hAnsi="Arial" w:cs="Arial"/>
           <w:sz w:val="22"/>
           <w:szCs w:val="22"/>
+          <w:highlight w:val="green"/>
         </w:rPr>
         <w:tab/>
       </w:r>
@@ -2053,6 +2074,7 @@
           <w:rFonts w:ascii="Arial" w:hAnsi="Arial" w:cs="Arial"/>
           <w:sz w:val="22"/>
           <w:szCs w:val="22"/>
+          <w:highlight w:val="green"/>
         </w:rPr>
         <w:tab/>
       </w:r>
@@ -2061,6 +2083,7 @@
           <w:rFonts w:ascii="Arial" w:hAnsi="Arial" w:cs="Arial"/>
           <w:sz w:val="22"/>
           <w:szCs w:val="22"/>
+          <w:highlight w:val="green"/>
         </w:rPr>
         <w:t>2</w:t>
       </w:r>
@@ -2069,6 +2092,7 @@
           <w:rFonts w:ascii="Arial" w:hAnsi="Arial" w:cs="Arial"/>
           <w:sz w:val="22"/>
           <w:szCs w:val="22"/>
+          <w:highlight w:val="green"/>
         </w:rPr>
         <w:t xml:space="preserve"> marks</w:t>
       </w:r>
@@ -2079,13 +2103,15 @@
           <w:rFonts w:ascii="Arial" w:hAnsi="Arial" w:cs="Arial"/>
           <w:sz w:val="22"/>
           <w:szCs w:val="22"/>
-        </w:rPr>
-      </w:pPr>
-      <w:r>
-        <w:rPr>
-          <w:rFonts w:ascii="Arial" w:hAnsi="Arial" w:cs="Arial"/>
-          <w:sz w:val="22"/>
-          <w:szCs w:val="22"/>
+          <w:highlight w:val="green"/>
+        </w:rPr>
+      </w:pPr>
+      <w:r>
+        <w:rPr>
+          <w:rFonts w:ascii="Arial" w:hAnsi="Arial" w:cs="Arial"/>
+          <w:sz w:val="22"/>
+          <w:szCs w:val="22"/>
+          <w:highlight w:val="green"/>
         </w:rPr>
         <w:tab/>
         <w:t>Rights</w:t>
@@ -2095,6 +2121,7 @@
           <w:rFonts w:ascii="Arial" w:hAnsi="Arial" w:cs="Arial"/>
           <w:sz w:val="22"/>
           <w:szCs w:val="22"/>
+          <w:highlight w:val="green"/>
         </w:rPr>
         <w:tab/>
       </w:r>
@@ -2103,6 +2130,7 @@
           <w:rFonts w:ascii="Arial" w:hAnsi="Arial" w:cs="Arial"/>
           <w:sz w:val="22"/>
           <w:szCs w:val="22"/>
+          <w:highlight w:val="green"/>
         </w:rPr>
         <w:tab/>
       </w:r>
@@ -2111,6 +2139,7 @@
           <w:rFonts w:ascii="Arial" w:hAnsi="Arial" w:cs="Arial"/>
           <w:sz w:val="22"/>
           <w:szCs w:val="22"/>
+          <w:highlight w:val="green"/>
         </w:rPr>
         <w:tab/>
       </w:r>
@@ -2119,6 +2148,7 @@
           <w:rFonts w:ascii="Arial" w:hAnsi="Arial" w:cs="Arial"/>
           <w:sz w:val="22"/>
           <w:szCs w:val="22"/>
+          <w:highlight w:val="green"/>
         </w:rPr>
         <w:t>2</w:t>
       </w:r>
@@ -2127,6 +2157,7 @@
           <w:rFonts w:ascii="Arial" w:hAnsi="Arial" w:cs="Arial"/>
           <w:sz w:val="22"/>
           <w:szCs w:val="22"/>
+          <w:highlight w:val="green"/>
         </w:rPr>
         <w:t xml:space="preserve"> marks</w:t>
       </w:r>
@@ -2144,6 +2175,7 @@
           <w:rFonts w:ascii="Arial" w:hAnsi="Arial" w:cs="Arial"/>
           <w:sz w:val="22"/>
           <w:szCs w:val="22"/>
+          <w:highlight w:val="green"/>
         </w:rPr>
         <w:tab/>
         <w:t>Implementation</w:t>
@@ -2153,6 +2185,7 @@
           <w:rFonts w:ascii="Arial" w:hAnsi="Arial" w:cs="Arial"/>
           <w:sz w:val="22"/>
           <w:szCs w:val="22"/>
+          <w:highlight w:val="green"/>
         </w:rPr>
         <w:tab/>
       </w:r>
@@ -2161,6 +2194,7 @@
           <w:rFonts w:ascii="Arial" w:hAnsi="Arial" w:cs="Arial"/>
           <w:sz w:val="22"/>
           <w:szCs w:val="22"/>
+          <w:highlight w:val="green"/>
         </w:rPr>
         <w:t>2</w:t>
       </w:r>
@@ -2169,6 +2203,7 @@
           <w:rFonts w:ascii="Arial" w:hAnsi="Arial" w:cs="Arial"/>
           <w:sz w:val="22"/>
           <w:szCs w:val="22"/>
+          <w:highlight w:val="green"/>
         </w:rPr>
         <w:t xml:space="preserve"> marks</w:t>
       </w:r>
@@ -3236,7 +3271,7 @@
         <w:sz w:val="14"/>
         <w:szCs w:val="14"/>
       </w:rPr>
-      <w:t>10/27/2022</w:t>
+      <w:t>10/28/2022</w:t>
     </w:r>
     <w:r>
       <w:rPr>

</xml_diff>